<commit_message>
try to fix issues of displaying special characters on Harry's CV in the index.html
</commit_message>
<xml_diff>
--- a/index.docx
+++ b/index.docx
@@ -48,6 +48,15 @@
           <w:sz w:val="44"/>
           <w:szCs w:val="44"/>
         </w:rPr>
+        <w:t xml:space="preserve"> (testing page)</w:t>
+      </w:r>
+      <w:r>
+        <w:rPr>
+          <w:b/>
+          <w:bCs/>
+          <w:sz w:val="44"/>
+          <w:szCs w:val="44"/>
+        </w:rPr>
         <w:t xml:space="preserve">  </w:t>
       </w:r>
       <w:r>
@@ -1007,23 +1016,7 @@
               <w:jc w:val="both"/>
             </w:pPr>
             <w:r>
-              <w:t xml:space="preserve">Others: Java, Python, C, C++, TypeScript, VBA, Fortran, Shell Script, HTML, CSS, Markdown, Flask, Angular, React, Node JS, MATLAB, LINQ, Unit Test, Jest, </w:t>
-            </w:r>
-            <w:proofErr w:type="spellStart"/>
-            <w:r>
-              <w:t>NUnit</w:t>
-            </w:r>
-            <w:proofErr w:type="spellEnd"/>
-            <w:r>
-              <w:t xml:space="preserve">, TDD, Git, SVN, Jira, Confluence, Docker, RabbitMQ, </w:t>
-            </w:r>
-            <w:proofErr w:type="spellStart"/>
-            <w:r>
-              <w:t>Graylog</w:t>
-            </w:r>
-            <w:proofErr w:type="spellEnd"/>
-            <w:r>
-              <w:t>, Kanban, Scrum, Azure, AWS, Microservices, Office 365.</w:t>
+              <w:t>Others: Java, Python, C, C++, TypeScript, VBA, Fortran, Shell Script, HTML, CSS, Markdown, Flask, Angular, React, Node JS, MATLAB, LINQ, Unit Test, Jest, NUnit, TDD, Git, SVN, Jira, Confluence, Docker, RabbitMQ, Graylog, Kanban, Scrum, Azure, AWS, Microservices, Office 365.</w:t>
             </w:r>
           </w:p>
         </w:tc>
@@ -1330,23 +1323,7 @@
               <w:t xml:space="preserve"> .NET</w:t>
             </w:r>
             <w:r>
-              <w:t xml:space="preserve">, SQL, LINQ, </w:t>
-            </w:r>
-            <w:proofErr w:type="spellStart"/>
-            <w:r>
-              <w:t>NUnit</w:t>
-            </w:r>
-            <w:proofErr w:type="spellEnd"/>
-            <w:r>
-              <w:t xml:space="preserve">, Razor page, JavaScript, </w:t>
-            </w:r>
-            <w:proofErr w:type="spellStart"/>
-            <w:r>
-              <w:t>JQuery</w:t>
-            </w:r>
-            <w:proofErr w:type="spellEnd"/>
-            <w:r>
-              <w:t>, Kendo UI and Knockout JS.</w:t>
+              <w:t>, SQL, LINQ, NUnit, Razor page, JavaScript, JQuery, Kendo UI and Knockout JS.</w:t>
             </w:r>
           </w:p>
         </w:tc>
@@ -1553,11 +1530,9 @@
             <w:r>
               <w:t xml:space="preserve">, </w:t>
             </w:r>
-            <w:proofErr w:type="spellStart"/>
             <w:r>
               <w:t>Graylog</w:t>
             </w:r>
-            <w:proofErr w:type="spellEnd"/>
             <w:r>
               <w:t xml:space="preserve"> and </w:t>
             </w:r>
@@ -1751,13 +1726,8 @@
             <w:r>
               <w:t xml:space="preserve">Intern                                          |    </w:t>
             </w:r>
-            <w:proofErr w:type="spellStart"/>
-            <w:r>
-              <w:t>Hedgebook</w:t>
-            </w:r>
-            <w:proofErr w:type="spellEnd"/>
-            <w:r>
-              <w:t xml:space="preserve"> Limited</w:t>
+            <w:r>
+              <w:t>Hedgebook Limited</w:t>
             </w:r>
             <w:r>
               <w:t xml:space="preserve">                                              |    </w:t>
@@ -2291,13 +2261,8 @@
             <w:r>
               <w:t xml:space="preserve"> Microsoft Excel, VBA, SQL and </w:t>
             </w:r>
-            <w:proofErr w:type="spellStart"/>
-            <w:r>
-              <w:t>OSIsoft</w:t>
-            </w:r>
-            <w:proofErr w:type="spellEnd"/>
-            <w:r>
-              <w:t xml:space="preserve"> - PI System</w:t>
+            <w:r>
+              <w:t>OSIsoft - PI System</w:t>
             </w:r>
           </w:p>
         </w:tc>

</xml_diff>

<commit_message>
try to fix issues of displaying special characters on Harry's CV in the index.html by saving the docx to be another format which is filter web site.
</commit_message>
<xml_diff>
--- a/index.docx
+++ b/index.docx
@@ -48,7 +48,25 @@
           <w:sz w:val="44"/>
           <w:szCs w:val="44"/>
         </w:rPr>
-        <w:t xml:space="preserve"> (testing page)</w:t>
+        <w:t xml:space="preserve"> (testing page</w:t>
+      </w:r>
+      <w:r>
+        <w:rPr>
+          <w:b/>
+          <w:bCs/>
+          <w:sz w:val="44"/>
+          <w:szCs w:val="44"/>
+        </w:rPr>
+        <w:t>2</w:t>
+      </w:r>
+      <w:r>
+        <w:rPr>
+          <w:b/>
+          <w:bCs/>
+          <w:sz w:val="44"/>
+          <w:szCs w:val="44"/>
+        </w:rPr>
+        <w:t>)</w:t>
       </w:r>
       <w:r>
         <w:rPr>

</xml_diff>